<commit_message>
eliminación de HRU en notas internas
</commit_message>
<xml_diff>
--- a/templates/nota.docx
+++ b/templates/nota.docx
@@ -437,19 +437,7 @@
           <w:sz w:val="22"/>
           <w:szCs w:val="22"/>
         </w:rPr>
-        <w:t>SERVICIO</w:t>
-      </w:r>
-      <w:r>
-        <w:rPr>
-          <w:rFonts w:cs="Arial"/>
-          <w:b/>
-          <w:bCs/>
-          <w:i/>
-          <w:iCs/>
-          <w:sz w:val="22"/>
-          <w:szCs w:val="22"/>
-        </w:rPr>
-        <w:t>”</w:t>
+        <w:t>SERVICIO”</w:t>
       </w:r>
     </w:p>
     <w:p>
@@ -641,7 +629,13 @@
         </w:rPr>
       </w:pPr>
       <w:r>
-        <w:rPr/>
+        <w:rPr>
+          <w:rFonts w:cs="Arial"/>
+          <w:b/>
+          <w:bCs/>
+          <w:sz w:val="22"/>
+          <w:szCs w:val="22"/>
+        </w:rPr>
       </w:r>
     </w:p>
     <w:p>
@@ -659,7 +653,13 @@
         </w:rPr>
       </w:pPr>
       <w:r>
-        <w:rPr/>
+        <w:rPr>
+          <w:rFonts w:cs="Arial"/>
+          <w:b/>
+          <w:bCs/>
+          <w:sz w:val="22"/>
+          <w:szCs w:val="22"/>
+        </w:rPr>
       </w:r>
     </w:p>
     <w:p>
@@ -695,19 +695,7 @@
           <w:sz w:val="22"/>
           <w:szCs w:val="22"/>
         </w:rPr>
-        <w:t>2025 BICENTENARIO DE BOLIVIA</w:t>
-      </w:r>
-      <w:r>
-        <w:rPr>
-          <w:rFonts w:cs="Arial"/>
-          <w:b/>
-          <w:bCs/>
-          <w:i/>
-          <w:iCs/>
-          <w:sz w:val="22"/>
-          <w:szCs w:val="22"/>
-        </w:rPr>
-        <w:t>”</w:t>
+        <w:t>2025 BICENTENARIO DE BOLIVIA”</w:t>
       </w:r>
     </w:p>
     <w:p>
@@ -937,7 +925,7 @@
       <mc:AlternateContent>
         <mc:Choice Requires="wps">
           <w:drawing>
-            <wp:anchor behindDoc="0" distT="0" distB="0" distL="0" distR="0" simplePos="0" locked="0" layoutInCell="0" allowOverlap="1" relativeHeight="4" wp14:anchorId="6B8F3A66">
+            <wp:anchor behindDoc="1" distT="0" distB="0" distL="0" distR="0" simplePos="0" locked="0" layoutInCell="0" allowOverlap="1" relativeHeight="4" wp14:anchorId="6B8F3A66">
               <wp:simplePos x="0" y="0"/>
               <wp:positionH relativeFrom="column">
                 <wp:posOffset>-153670</wp:posOffset>
@@ -1060,7 +1048,7 @@
         <w:sz w:val="16"/>
       </w:rPr>
       <w:drawing>
-        <wp:anchor behindDoc="0" distT="0" distB="0" distL="0" distR="0" simplePos="0" locked="0" layoutInCell="0" allowOverlap="1" relativeHeight="2">
+        <wp:anchor behindDoc="1" distT="0" distB="0" distL="0" distR="0" simplePos="0" locked="0" layoutInCell="0" allowOverlap="1" relativeHeight="2">
           <wp:simplePos x="0" y="0"/>
           <wp:positionH relativeFrom="column">
             <wp:posOffset>-60325</wp:posOffset>
@@ -1105,7 +1093,7 @@
         </wp:anchor>
       </w:drawing>
       <w:drawing>
-        <wp:anchor behindDoc="0" distT="0" distB="0" distL="0" distR="0" simplePos="0" locked="0" layoutInCell="0" allowOverlap="1" relativeHeight="3">
+        <wp:anchor behindDoc="1" distT="0" distB="0" distL="0" distR="0" simplePos="0" locked="0" layoutInCell="0" allowOverlap="1" relativeHeight="3">
           <wp:simplePos x="0" y="0"/>
           <wp:positionH relativeFrom="column">
             <wp:posOffset>4440555</wp:posOffset>
@@ -1229,16 +1217,7 @@
       </w:rPr>
     </w:pPr>
     <w:r>
-      <w:rPr>
-        <w:rFonts w:eastAsia="Arial" w:cs="Arial"/>
-        <w:b/>
-        <w:bCs/>
-        <w:color w:val="BFBFBF" w:themeColor="background1" w:themeShade="bf"/>
-        <w:sz w:val="24"/>
-        <w:szCs w:val="16"/>
-        <w:vertAlign w:val="subscript"/>
-      </w:rPr>
-      <w:t>[a.nur]</w:t>
+      <w:rPr/>
     </w:r>
   </w:p>
   <w:p>
@@ -1664,7 +1643,7 @@
     <w:pPr>
       <w:keepNext w:val="true"/>
       <w:widowControl w:val="false"/>
-      <w:overflowPunct w:val="false"/>
+      <w:overflowPunct w:val="true"/>
       <w:jc w:val="center"/>
       <w:textAlignment w:val="baseline"/>
       <w:outlineLvl w:val="0"/>
@@ -1686,7 +1665,7 @@
     <w:pPr>
       <w:keepNext w:val="true"/>
       <w:widowControl w:val="false"/>
-      <w:overflowPunct w:val="false"/>
+      <w:overflowPunct w:val="true"/>
       <w:jc w:val="center"/>
       <w:textAlignment w:val="baseline"/>
       <w:outlineLvl w:val="1"/>

</xml_diff>